<commit_message>
addign a pic to readme.md
</commit_message>
<xml_diff>
--- a/Examples_workflows/employee_contract_workflow/contracts/20231024_1.docx.docx
+++ b/Examples_workflows/employee_contract_workflow/contracts/20231024_1.docx.docx
@@ -392,7 +392,7 @@
           <w:szCs w:val="23"/>
           <w:rtl w:val="0"/>
         </w:rPr>
-        <w:t xml:space="preserve">11</w:t>
+        <w:t xml:space="preserve">1</w:t>
       </w:r>
       <w:r>
         <w:rPr>
@@ -446,7 +446,7 @@
           <w:szCs w:val="23"/>
           <w:rtl w:val="0"/>
         </w:rPr>
-        <w:t xml:space="preserve">11</w:t>
+        <w:t xml:space="preserve">1</w:t>
       </w:r>
       <w:r>
         <w:rPr>
@@ -561,7 +561,7 @@
           <w:szCs w:val="23"/>
           <w:rtl w:val="0"/>
         </w:rPr>
-        <w:t xml:space="preserve">1@1.com</w:t>
+        <w:t xml:space="preserve">1@1.co</w:t>
       </w:r>
       <w:r>
         <w:rPr>
@@ -920,7 +920,7 @@
                 <w:szCs w:val="23"/>
                 <w:rtl w:val="0"/>
               </w:rPr>
-              <w:t xml:space="preserve">1</w:t>
+              <w:t xml:space="preserve">12</w:t>
             </w:r>
           </w:p>
           <w:p>
@@ -1289,7 +1289,7 @@
                 <w:szCs w:val="23"/>
                 <w:rtl w:val="0"/>
               </w:rPr>
-              <w:t xml:space="preserve">O Contratado deverá trabalhar de forma 1, devendo cumprir com as demandas de serviços conforme orientado por seus superiores, observada a hierarquia organizacional da Abstra</w:t>
+              <w:t xml:space="preserve">O Contratado deverá trabalhar de forma 12, devendo cumprir com as demandas de serviços conforme orientado por seus superiores, observada a hierarquia organizacional da Abstra</w:t>
             </w:r>
             <w:r>
               <w:rPr>
@@ -2712,7 +2712,7 @@
           <w:szCs w:val="23"/>
           <w:rtl w:val="0"/>
         </w:rPr>
-        <w:t xml:space="preserve">Rio de Janeiro, 1.</w:t>
+        <w:t xml:space="preserve">Rio de Janeiro, 12.</w:t>
       </w:r>
     </w:p>
     <w:p>

</xml_diff>